<commit_message>
1st version of finalised abstract
</commit_message>
<xml_diff>
--- a/2024-04-20 Precision Public Health Bibliometric Draft DOCX.docx
+++ b/2024-04-20 Precision Public Health Bibliometric Draft DOCX.docx
@@ -98,6 +98,52 @@
       </w:r>
       <w:r>
         <w:t xml:space="preserve">Contributors</w:t>
+      </w:r>
+    </w:p>
+    <w:p>
+      <w:pPr>
+        <w:pStyle w:val="Author"/>
+      </w:pPr>
+      <w:r>
+        <w:t xml:space="preserve">Mohd</w:t>
+      </w:r>
+      <w:r>
+        <w:t xml:space="preserve"> </w:t>
+      </w:r>
+      <w:r>
+        <w:t xml:space="preserve">Azmi</w:t>
+      </w:r>
+      <w:r>
+        <w:t xml:space="preserve"> </w:t>
+      </w:r>
+      <w:r>
+        <w:t xml:space="preserve">Bin</w:t>
+      </w:r>
+      <w:r>
+        <w:t xml:space="preserve"> </w:t>
+      </w:r>
+      <w:r>
+        <w:t xml:space="preserve">Suliman</w:t>
+      </w:r>
+    </w:p>
+    <w:p>
+      <w:pPr>
+        <w:pStyle w:val="Author"/>
+      </w:pPr>
+      <w:r>
+        <w:t xml:space="preserve">Tham</w:t>
+      </w:r>
+      <w:r>
+        <w:t xml:space="preserve"> </w:t>
+      </w:r>
+      <w:r>
+        <w:t xml:space="preserve">Sin</w:t>
+      </w:r>
+      <w:r>
+        <w:t xml:space="preserve"> </w:t>
+      </w:r>
+      <w:r>
+        <w:t xml:space="preserve">Wan</w:t>
       </w:r>
     </w:p>
     <w:p>
@@ -344,23 +390,16 @@
         <w:t xml:space="preserve">Introduction</w:t>
       </w:r>
     </w:p>
-    <w:bookmarkEnd w:id="22"/>
-    <w:bookmarkStart w:id="25" w:name="methodology"/>
     <w:p>
       <w:pPr>
-        <w:pStyle w:val="Heading1"/>
+        <w:numPr>
+          <w:ilvl w:val="0"/>
+          <w:numId w:val="1001"/>
+        </w:numPr>
+        <w:pStyle w:val="Compact"/>
       </w:pPr>
       <w:r>
-        <w:t xml:space="preserve">Methodology</w:t>
-      </w:r>
-    </w:p>
-    <w:bookmarkStart w:id="23" w:name="data-source-inclusion-criteria"/>
-    <w:p>
-      <w:pPr>
-        <w:pStyle w:val="Heading2"/>
-      </w:pPr>
-      <w:r>
-        <w:t xml:space="preserve">Data Source &amp; Inclusion Criteria</w:t>
+        <w:t xml:space="preserve">Precision public health is a relatively new concept.</w:t>
       </w:r>
     </w:p>
     <w:p>
@@ -372,55 +411,7 @@
         <w:pStyle w:val="Compact"/>
       </w:pPr>
       <w:r>
-        <w:t xml:space="preserve">Database: Web of Science Core Collection, which include</w:t>
-      </w:r>
-    </w:p>
-    <w:p>
-      <w:pPr>
-        <w:numPr>
-          <w:ilvl w:val="1"/>
-          <w:numId w:val="1002"/>
-        </w:numPr>
-        <w:pStyle w:val="Compact"/>
-      </w:pPr>
-      <w:r>
-        <w:t xml:space="preserve">A&amp;HCI: Arts &amp; Humanities Citation Index</w:t>
-      </w:r>
-    </w:p>
-    <w:p>
-      <w:pPr>
-        <w:numPr>
-          <w:ilvl w:val="1"/>
-          <w:numId w:val="1002"/>
-        </w:numPr>
-        <w:pStyle w:val="Compact"/>
-      </w:pPr>
-      <w:r>
-        <w:t xml:space="preserve">ESCI: Emerging Sources Citation Index</w:t>
-      </w:r>
-    </w:p>
-    <w:p>
-      <w:pPr>
-        <w:numPr>
-          <w:ilvl w:val="1"/>
-          <w:numId w:val="1002"/>
-        </w:numPr>
-        <w:pStyle w:val="Compact"/>
-      </w:pPr>
-      <w:r>
-        <w:t xml:space="preserve">SCI-EXPANDED: Science Citation Index Expanded</w:t>
-      </w:r>
-    </w:p>
-    <w:p>
-      <w:pPr>
-        <w:numPr>
-          <w:ilvl w:val="1"/>
-          <w:numId w:val="1002"/>
-        </w:numPr>
-        <w:pStyle w:val="Compact"/>
-      </w:pPr>
-      <w:r>
-        <w:t xml:space="preserve">SSCI: Social Sciences Citation Index</w:t>
+        <w:t xml:space="preserve">Precision public health was coined following the trend of precision medicine.</w:t>
       </w:r>
     </w:p>
     <w:p>
@@ -432,7 +423,7 @@
         <w:pStyle w:val="Compact"/>
       </w:pPr>
       <w:r>
-        <w:t xml:space="preserve">Date Access: 19/04/2024</w:t>
+        <w:t xml:space="preserve">In precision medicine, treatment is tailored to individual patient, by utilising the advancement of genomic sequencing and molecular biology.</w:t>
       </w:r>
     </w:p>
     <w:p>
@@ -444,31 +435,50 @@
         <w:pStyle w:val="Compact"/>
       </w:pPr>
       <w:r>
-        <w:t xml:space="preserve">Search Term: TS=(</w:t>
-      </w:r>
-      <w:r>
-        <w:t xml:space="preserve">“</w:t>
-      </w:r>
-      <w:r>
-        <w:t xml:space="preserve">public health precision</w:t>
-      </w:r>
-      <w:r>
-        <w:t xml:space="preserve">”</w:t>
-      </w:r>
-      <w:r>
-        <w:t xml:space="preserve">) OR TS=(</w:t>
-      </w:r>
-      <w:r>
-        <w:t xml:space="preserve">“</w:t>
-      </w:r>
-      <w:r>
-        <w:t xml:space="preserve">precision public health</w:t>
-      </w:r>
-      <w:r>
-        <w:t xml:space="preserve">”</w:t>
-      </w:r>
-      <w:r>
-        <w:t xml:space="preserve">)</w:t>
+        <w:t xml:space="preserve">Meanwhile, in precision public health, interventions are tailored to individual or group, by using data and technology.</w:t>
+      </w:r>
+    </w:p>
+    <w:p>
+      <w:pPr>
+        <w:numPr>
+          <w:ilvl w:val="0"/>
+          <w:numId w:val="1001"/>
+        </w:numPr>
+        <w:pStyle w:val="Compact"/>
+      </w:pPr>
+      <w:r>
+        <w:t xml:space="preserve">In this study, we want to map the landscape of precision public health, by identifying influential works and key contributors.</w:t>
+      </w:r>
+    </w:p>
+    <w:bookmarkEnd w:id="22"/>
+    <w:bookmarkStart w:id="25" w:name="methodology"/>
+    <w:p>
+      <w:pPr>
+        <w:pStyle w:val="Heading1"/>
+      </w:pPr>
+      <w:r>
+        <w:t xml:space="preserve">Methodology</w:t>
+      </w:r>
+    </w:p>
+    <w:bookmarkStart w:id="23" w:name="data-source-inclusion-criteria"/>
+    <w:p>
+      <w:pPr>
+        <w:pStyle w:val="Heading2"/>
+      </w:pPr>
+      <w:r>
+        <w:t xml:space="preserve">Data Source &amp; Inclusion Criteria</w:t>
+      </w:r>
+    </w:p>
+    <w:p>
+      <w:pPr>
+        <w:numPr>
+          <w:ilvl w:val="0"/>
+          <w:numId w:val="1002"/>
+        </w:numPr>
+        <w:pStyle w:val="Compact"/>
+      </w:pPr>
+      <w:r>
+        <w:t xml:space="preserve">Database: Web of Science Core Collection, which include</w:t>
       </w:r>
     </w:p>
     <w:p>
@@ -480,7 +490,7 @@
         <w:pStyle w:val="Compact"/>
       </w:pPr>
       <w:r>
-        <w:t xml:space="preserve">TS: Topic, which include Title, Abstract and Author’s Keywords</w:t>
+        <w:t xml:space="preserve">A&amp;HCI: Arts &amp; Humanities Citation Index</w:t>
       </w:r>
     </w:p>
     <w:p>
@@ -492,7 +502,7 @@
         <w:pStyle w:val="Compact"/>
       </w:pPr>
       <w:r>
-        <w:t xml:space="preserve">TI: Title</w:t>
+        <w:t xml:space="preserve">ESCI: Emerging Sources Citation Index</w:t>
       </w:r>
     </w:p>
     <w:p>
@@ -504,6 +514,102 @@
         <w:pStyle w:val="Compact"/>
       </w:pPr>
       <w:r>
+        <w:t xml:space="preserve">SCI-EXPANDED: Science Citation Index Expanded</w:t>
+      </w:r>
+    </w:p>
+    <w:p>
+      <w:pPr>
+        <w:numPr>
+          <w:ilvl w:val="1"/>
+          <w:numId w:val="1003"/>
+        </w:numPr>
+        <w:pStyle w:val="Compact"/>
+      </w:pPr>
+      <w:r>
+        <w:t xml:space="preserve">SSCI: Social Sciences Citation Index</w:t>
+      </w:r>
+    </w:p>
+    <w:p>
+      <w:pPr>
+        <w:numPr>
+          <w:ilvl w:val="0"/>
+          <w:numId w:val="1002"/>
+        </w:numPr>
+        <w:pStyle w:val="Compact"/>
+      </w:pPr>
+      <w:r>
+        <w:t xml:space="preserve">Date Access: 19/04/2024</w:t>
+      </w:r>
+    </w:p>
+    <w:p>
+      <w:pPr>
+        <w:numPr>
+          <w:ilvl w:val="0"/>
+          <w:numId w:val="1002"/>
+        </w:numPr>
+        <w:pStyle w:val="Compact"/>
+      </w:pPr>
+      <w:r>
+        <w:t xml:space="preserve">Search Term: TS=(</w:t>
+      </w:r>
+      <w:r>
+        <w:t xml:space="preserve">“</w:t>
+      </w:r>
+      <w:r>
+        <w:t xml:space="preserve">public health precision</w:t>
+      </w:r>
+      <w:r>
+        <w:t xml:space="preserve">”</w:t>
+      </w:r>
+      <w:r>
+        <w:t xml:space="preserve">) OR TS=(</w:t>
+      </w:r>
+      <w:r>
+        <w:t xml:space="preserve">“</w:t>
+      </w:r>
+      <w:r>
+        <w:t xml:space="preserve">precision public health</w:t>
+      </w:r>
+      <w:r>
+        <w:t xml:space="preserve">”</w:t>
+      </w:r>
+      <w:r>
+        <w:t xml:space="preserve">)</w:t>
+      </w:r>
+    </w:p>
+    <w:p>
+      <w:pPr>
+        <w:numPr>
+          <w:ilvl w:val="1"/>
+          <w:numId w:val="1004"/>
+        </w:numPr>
+        <w:pStyle w:val="Compact"/>
+      </w:pPr>
+      <w:r>
+        <w:t xml:space="preserve">TS: Topic, which include Title, Abstract and Author’s Keywords</w:t>
+      </w:r>
+    </w:p>
+    <w:p>
+      <w:pPr>
+        <w:numPr>
+          <w:ilvl w:val="1"/>
+          <w:numId w:val="1004"/>
+        </w:numPr>
+        <w:pStyle w:val="Compact"/>
+      </w:pPr>
+      <w:r>
+        <w:t xml:space="preserve">TI: Title</w:t>
+      </w:r>
+    </w:p>
+    <w:p>
+      <w:pPr>
+        <w:numPr>
+          <w:ilvl w:val="1"/>
+          <w:numId w:val="1004"/>
+        </w:numPr>
+        <w:pStyle w:val="Compact"/>
+      </w:pPr>
+      <w:r>
         <w:t xml:space="preserve">link: https://www.webofscience.com/wos/woscc/summary/4e07b2e9-e0db-4bff-ac3d-f09a49adaed7-e0a53927/relevance/1</w:t>
       </w:r>
     </w:p>
@@ -521,60 +627,12 @@
       <w:pPr>
         <w:numPr>
           <w:ilvl w:val="0"/>
-          <w:numId w:val="1004"/>
-        </w:numPr>
-        <w:pStyle w:val="Compact"/>
-      </w:pPr>
-      <w:r>
-        <w:t xml:space="preserve">Software</w:t>
-      </w:r>
-    </w:p>
-    <w:p>
-      <w:pPr>
-        <w:numPr>
-          <w:ilvl w:val="1"/>
           <w:numId w:val="1005"/>
         </w:numPr>
         <w:pStyle w:val="Compact"/>
       </w:pPr>
       <w:r>
-        <w:t xml:space="preserve">R</w:t>
-      </w:r>
-    </w:p>
-    <w:p>
-      <w:pPr>
-        <w:numPr>
-          <w:ilvl w:val="1"/>
-          <w:numId w:val="1005"/>
-        </w:numPr>
-        <w:pStyle w:val="Compact"/>
-      </w:pPr>
-      <w:r>
-        <w:t xml:space="preserve">RStudio</w:t>
-      </w:r>
-    </w:p>
-    <w:p>
-      <w:pPr>
-        <w:numPr>
-          <w:ilvl w:val="1"/>
-          <w:numId w:val="1005"/>
-        </w:numPr>
-        <w:pStyle w:val="Compact"/>
-      </w:pPr>
-      <w:r>
-        <w:t xml:space="preserve">Bibliometrix</w:t>
-      </w:r>
-    </w:p>
-    <w:p>
-      <w:pPr>
-        <w:numPr>
-          <w:ilvl w:val="0"/>
-          <w:numId w:val="1004"/>
-        </w:numPr>
-        <w:pStyle w:val="Compact"/>
-      </w:pPr>
-      <w:r>
-        <w:t xml:space="preserve">Parameters</w:t>
+        <w:t xml:space="preserve">Software</w:t>
       </w:r>
     </w:p>
     <w:p>
@@ -586,7 +644,7 @@
         <w:pStyle w:val="Compact"/>
       </w:pPr>
       <w:r>
-        <w:t xml:space="preserve">Production by Year</w:t>
+        <w:t xml:space="preserve">R</w:t>
       </w:r>
     </w:p>
     <w:p>
@@ -598,7 +656,7 @@
         <w:pStyle w:val="Compact"/>
       </w:pPr>
       <w:r>
-        <w:t xml:space="preserve">Influential Articles</w:t>
+        <w:t xml:space="preserve">RStudio</w:t>
       </w:r>
     </w:p>
     <w:p>
@@ -610,26 +668,74 @@
         <w:pStyle w:val="Compact"/>
       </w:pPr>
       <w:r>
-        <w:t xml:space="preserve">Influential Authors</w:t>
+        <w:t xml:space="preserve">Bibliometrix</w:t>
+      </w:r>
+    </w:p>
+    <w:p>
+      <w:pPr>
+        <w:numPr>
+          <w:ilvl w:val="0"/>
+          <w:numId w:val="1005"/>
+        </w:numPr>
+        <w:pStyle w:val="Compact"/>
+      </w:pPr>
+      <w:r>
+        <w:t xml:space="preserve">Parameters</w:t>
       </w:r>
     </w:p>
     <w:p>
       <w:pPr>
         <w:numPr>
           <w:ilvl w:val="1"/>
-          <w:numId w:val="1006"/>
+          <w:numId w:val="1007"/>
         </w:numPr>
         <w:pStyle w:val="Compact"/>
       </w:pPr>
       <w:r>
-        <w:t xml:space="preserve">Influential Journals</w:t>
+        <w:t xml:space="preserve">Production by Year</w:t>
       </w:r>
     </w:p>
     <w:p>
       <w:pPr>
         <w:numPr>
           <w:ilvl w:val="1"/>
-          <w:numId w:val="1006"/>
+          <w:numId w:val="1007"/>
+        </w:numPr>
+        <w:pStyle w:val="Compact"/>
+      </w:pPr>
+      <w:r>
+        <w:t xml:space="preserve">Influential Articles</w:t>
+      </w:r>
+    </w:p>
+    <w:p>
+      <w:pPr>
+        <w:numPr>
+          <w:ilvl w:val="1"/>
+          <w:numId w:val="1007"/>
+        </w:numPr>
+        <w:pStyle w:val="Compact"/>
+      </w:pPr>
+      <w:r>
+        <w:t xml:space="preserve">Influential Authors</w:t>
+      </w:r>
+    </w:p>
+    <w:p>
+      <w:pPr>
+        <w:numPr>
+          <w:ilvl w:val="1"/>
+          <w:numId w:val="1007"/>
+        </w:numPr>
+        <w:pStyle w:val="Compact"/>
+      </w:pPr>
+      <w:r>
+        <w:t xml:space="preserve">Influential Journals</w:t>
+      </w:r>
+    </w:p>
+    <w:p>
+      <w:pPr>
+        <w:numPr>
+          <w:ilvl w:val="1"/>
+          <w:numId w:val="1007"/>
         </w:numPr>
         <w:pStyle w:val="Compact"/>
       </w:pPr>
@@ -8014,25 +8120,19 @@
       <w:pPr>
         <w:numPr>
           <w:ilvl w:val="0"/>
-          <w:numId w:val="1007"/>
+          <w:numId w:val="1008"/>
         </w:numPr>
         <w:pStyle w:val="Compact"/>
       </w:pPr>
       <w:r>
-        <w:t xml:space="preserve">The concept of Public Health Precision was quite recent, with the</w:t>
-      </w:r>
-      <w:r>
-        <w:t xml:space="preserve"> </w:t>
-      </w:r>
-      <w:r>
-        <w:t xml:space="preserve">first publication in 2015.</w:t>
+        <w:t xml:space="preserve">The concept of Public Health Precision was quite recent, with the first publication in 2015.</w:t>
       </w:r>
     </w:p>
     <w:p>
       <w:pPr>
         <w:numPr>
           <w:ilvl w:val="0"/>
-          <w:numId w:val="1007"/>
+          <w:numId w:val="1008"/>
         </w:numPr>
         <w:pStyle w:val="Compact"/>
       </w:pPr>
@@ -8044,15 +8144,91 @@
       <w:pPr>
         <w:numPr>
           <w:ilvl w:val="0"/>
-          <w:numId w:val="1007"/>
+          <w:numId w:val="1008"/>
         </w:numPr>
         <w:pStyle w:val="Compact"/>
       </w:pPr>
       <w:r>
-        <w:t xml:space="preserve">Several influential authors, articles and journal were indentified.</w:t>
+        <w:t xml:space="preserve">Several prominent authors, articles and journal were identified.</w:t>
+      </w:r>
+    </w:p>
+    <w:p>
+      <w:pPr>
+        <w:numPr>
+          <w:ilvl w:val="0"/>
+          <w:numId w:val="1008"/>
+        </w:numPr>
+        <w:pStyle w:val="Compact"/>
+      </w:pPr>
+      <w:r>
+        <w:t xml:space="preserve">The concept of Public Health Precision was still growing and there is increasing interest in the topic.</w:t>
       </w:r>
     </w:p>
     <w:bookmarkEnd w:id="41"/>
+    <w:bookmarkStart w:id="42" w:name="references"/>
+    <w:p>
+      <w:pPr>
+        <w:pStyle w:val="Heading1"/>
+      </w:pPr>
+      <w:r>
+        <w:t xml:space="preserve">References</w:t>
+      </w:r>
+    </w:p>
+    <w:p>
+      <w:pPr>
+        <w:numPr>
+          <w:ilvl w:val="0"/>
+          <w:numId w:val="1009"/>
+        </w:numPr>
+        <w:pStyle w:val="Compact"/>
+      </w:pPr>
+      <w:r>
+        <w:t xml:space="preserve">Ramaswami, R., Bayer, R., &amp; Galea, S. (2018). Precision Medicine from a Public Health Perspective. Annual review of public health, 39, 153–168. https://doi.org/10.1146/annurev-publhealth-040617-014158</w:t>
+      </w:r>
+    </w:p>
+    <w:p>
+      <w:pPr>
+        <w:numPr>
+          <w:ilvl w:val="0"/>
+          <w:numId w:val="1009"/>
+        </w:numPr>
+        <w:pStyle w:val="Compact"/>
+      </w:pPr>
+      <w:r>
+        <w:t xml:space="preserve">Akhoon, Neha.</w:t>
+      </w:r>
+      <w:r>
+        <w:t xml:space="preserve"> </w:t>
+      </w:r>
+      <w:r>
+        <w:t xml:space="preserve">“</w:t>
+      </w:r>
+      <w:r>
+        <w:t xml:space="preserve">Precision Medicine: A New Paradigm in Therapeutics.</w:t>
+      </w:r>
+      <w:r>
+        <w:t xml:space="preserve">”</w:t>
+      </w:r>
+      <w:r>
+        <w:t xml:space="preserve"> </w:t>
+      </w:r>
+      <w:r>
+        <w:t xml:space="preserve">International journal of preventive medicine vol. 12 12. 24 Feb. 2021, doi:10.4103/ijpvm.IJPVM_375_19</w:t>
+      </w:r>
+    </w:p>
+    <w:p>
+      <w:pPr>
+        <w:numPr>
+          <w:ilvl w:val="0"/>
+          <w:numId w:val="1009"/>
+        </w:numPr>
+        <w:pStyle w:val="Compact"/>
+      </w:pPr>
+      <w:r>
+        <w:t xml:space="preserve">Aria, M., &amp; Cuccurullo, C. (2017). bibliometrix: An R-tool for comprehensive science mapping analysis. Journal of Informetrics, 11(4), 959-975. https://doi.org/10.1016/j.joi.2017.08.007</w:t>
+      </w:r>
+    </w:p>
+    <w:bookmarkEnd w:id="42"/>
     <w:sectPr/>
   </w:body>
 </w:document>
@@ -8235,6 +8411,91 @@
       </w:pPr>
     </w:lvl>
   </w:abstractNum>
+  <w:abstractNum w:abstractNumId="99411">
+    <w:nsid w:val="A99411"/>
+    <w:multiLevelType w:val="multilevel"/>
+    <w:lvl w:ilvl="0">
+      <w:start w:val="1"/>
+      <w:numFmt w:val="decimal"/>
+      <w:lvlText w:val="%1."/>
+      <w:lvlJc w:val="left"/>
+      <w:pPr>
+        <w:ind w:left="720" w:hanging="480"/>
+      </w:pPr>
+    </w:lvl>
+    <w:lvl w:ilvl="1">
+      <w:start w:val="1"/>
+      <w:numFmt w:val="decimal"/>
+      <w:lvlText w:val="%2."/>
+      <w:lvlJc w:val="left"/>
+      <w:pPr>
+        <w:ind w:left="1440" w:hanging="480"/>
+      </w:pPr>
+    </w:lvl>
+    <w:lvl w:ilvl="2">
+      <w:start w:val="1"/>
+      <w:numFmt w:val="decimal"/>
+      <w:lvlText w:val="%3."/>
+      <w:lvlJc w:val="left"/>
+      <w:pPr>
+        <w:ind w:left="2160" w:hanging="480"/>
+      </w:pPr>
+    </w:lvl>
+    <w:lvl w:ilvl="3">
+      <w:start w:val="1"/>
+      <w:numFmt w:val="decimal"/>
+      <w:lvlText w:val="%4."/>
+      <w:lvlJc w:val="left"/>
+      <w:pPr>
+        <w:ind w:left="2880" w:hanging="480"/>
+      </w:pPr>
+    </w:lvl>
+    <w:lvl w:ilvl="4">
+      <w:start w:val="1"/>
+      <w:numFmt w:val="decimal"/>
+      <w:lvlText w:val="%5."/>
+      <w:lvlJc w:val="left"/>
+      <w:pPr>
+        <w:ind w:left="3600" w:hanging="480"/>
+      </w:pPr>
+    </w:lvl>
+    <w:lvl w:ilvl="5">
+      <w:start w:val="1"/>
+      <w:numFmt w:val="decimal"/>
+      <w:lvlText w:val="%6."/>
+      <w:lvlJc w:val="left"/>
+      <w:pPr>
+        <w:ind w:left="4320" w:hanging="480"/>
+      </w:pPr>
+    </w:lvl>
+    <w:lvl w:ilvl="6">
+      <w:start w:val="1"/>
+      <w:numFmt w:val="decimal"/>
+      <w:lvlText w:val="%7."/>
+      <w:lvlJc w:val="left"/>
+      <w:pPr>
+        <w:ind w:left="5040" w:hanging="480"/>
+      </w:pPr>
+    </w:lvl>
+    <w:lvl w:ilvl="7">
+      <w:start w:val="1"/>
+      <w:numFmt w:val="decimal"/>
+      <w:lvlText w:val="%8."/>
+      <w:lvlJc w:val="left"/>
+      <w:pPr>
+        <w:ind w:left="5760" w:hanging="480"/>
+      </w:pPr>
+    </w:lvl>
+    <w:lvl w:ilvl="8">
+      <w:start w:val="1"/>
+      <w:numFmt w:val="decimal"/>
+      <w:lvlText w:val="%9."/>
+      <w:lvlJc w:val="left"/>
+      <w:pPr>
+        <w:ind w:left="6480" w:hanging="480"/>
+      </w:pPr>
+    </w:lvl>
+  </w:abstractNum>
   <w:num w:numId="1000">
     <w:abstractNumId w:val="990"/>
   </w:num>
@@ -8258,6 +8519,39 @@
   </w:num>
   <w:num w:numId="1007">
     <w:abstractNumId w:val="991"/>
+  </w:num>
+  <w:num w:numId="1008">
+    <w:abstractNumId w:val="991"/>
+  </w:num>
+  <w:num w:numId="1009">
+    <w:abstractNumId w:val="99411"/>
+    <w:lvlOverride w:ilvl="0">
+      <w:startOverride w:val="1"/>
+    </w:lvlOverride>
+    <w:lvlOverride w:ilvl="1">
+      <w:startOverride w:val="1"/>
+    </w:lvlOverride>
+    <w:lvlOverride w:ilvl="2">
+      <w:startOverride w:val="1"/>
+    </w:lvlOverride>
+    <w:lvlOverride w:ilvl="3">
+      <w:startOverride w:val="1"/>
+    </w:lvlOverride>
+    <w:lvlOverride w:ilvl="4">
+      <w:startOverride w:val="1"/>
+    </w:lvlOverride>
+    <w:lvlOverride w:ilvl="5">
+      <w:startOverride w:val="1"/>
+    </w:lvlOverride>
+    <w:lvlOverride w:ilvl="6">
+      <w:startOverride w:val="1"/>
+    </w:lvlOverride>
+    <w:lvlOverride w:ilvl="7">
+      <w:startOverride w:val="1"/>
+    </w:lvlOverride>
+    <w:lvlOverride w:ilvl="8">
+      <w:startOverride w:val="1"/>
+    </w:lvlOverride>
   </w:num>
 </w:numbering>
 </file>

</xml_diff>